<commit_message>
added some more work to experimental analysis
also added a plot of all four algorithms together
</commit_message>
<xml_diff>
--- a/Experimental Analysis.docx
+++ b/Experimental Analysis.docx
@@ -899,26 +899,34 @@
     <w:p>
       <w:pPr>
         <w:rPr>
-          <w:color w:val="FF0000"/>
+          <w:color w:val="000000" w:themeColor="text1"/>
         </w:rPr>
       </w:pPr>
       <w:r>
         <w:rPr>
-          <w:color w:val="FF0000"/>
-        </w:rPr>
-        <w:t>Find a function that models the relationship between input size n and time. This function will produce a curve that “fits” the data you plotted in part 2. To determine the equation of the</w:t>
-      </w:r>
-      <w:r>
-        <w:rPr>
-          <w:color w:val="FF0000"/>
-        </w:rPr>
-        <w:t xml:space="preserve"> </w:t>
-      </w:r>
-      <w:r>
-        <w:rPr>
-          <w:color w:val="FF0000"/>
-        </w:rPr>
-        <w:t>function for the curve use regression techniques. The shape of the curve will determine the type of regression you use. Is the data linear/quadratic/logarithmic/exponential?</w:t>
+          <w:color w:val="000000" w:themeColor="text1"/>
+        </w:rPr>
+        <w:t xml:space="preserve">The </w:t>
+      </w:r>
+      <w:r>
+        <w:rPr>
+          <w:color w:val="000000" w:themeColor="text1"/>
+        </w:rPr>
+        <w:t xml:space="preserve">curve is quadratic with an exponent value of 3, which is </w:t>
+      </w:r>
+      <w:proofErr w:type="gramStart"/>
+      <w:r>
+        <w:rPr>
+          <w:color w:val="000000" w:themeColor="text1"/>
+        </w:rPr>
+        <w:t>O(</w:t>
+      </w:r>
+      <w:proofErr w:type="gramEnd"/>
+      <w:r>
+        <w:rPr>
+          <w:color w:val="000000" w:themeColor="text1"/>
+        </w:rPr>
+        <w:t>n^3).</w:t>
       </w:r>
     </w:p>
     <w:p/>
@@ -929,15 +937,71 @@
     </w:p>
     <w:p>
       <w:pPr>
-        <w:rPr>
-          <w:color w:val="FF0000"/>
+        <w:ind w:firstLine="720"/>
+        <w:rPr>
+          <w:color w:val="000000" w:themeColor="text1"/>
         </w:rPr>
       </w:pPr>
       <w:r>
         <w:rPr>
-          <w:color w:val="FF0000"/>
-        </w:rPr>
-        <w:t>Discuss any discrepancies between the experimental and theoretical running times</w:t>
+          <w:color w:val="000000" w:themeColor="text1"/>
+        </w:rPr>
+        <w:lastRenderedPageBreak/>
+        <w:t xml:space="preserve">Since the slope of our </w:t>
+      </w:r>
+      <w:proofErr w:type="spellStart"/>
+      <w:r>
+        <w:rPr>
+          <w:color w:val="000000" w:themeColor="text1"/>
+        </w:rPr>
+        <w:t>loglog</w:t>
+      </w:r>
+      <w:proofErr w:type="spellEnd"/>
+      <w:r>
+        <w:rPr>
+          <w:color w:val="000000" w:themeColor="text1"/>
+        </w:rPr>
+        <w:t xml:space="preserve"> plot below is 2.6090, then this gives us a run time of n^2.6090, but this is still </w:t>
+      </w:r>
+      <w:proofErr w:type="gramStart"/>
+      <w:r>
+        <w:rPr>
+          <w:color w:val="000000" w:themeColor="text1"/>
+        </w:rPr>
+        <w:t>O(</w:t>
+      </w:r>
+      <w:proofErr w:type="gramEnd"/>
+      <w:r>
+        <w:rPr>
+          <w:color w:val="000000" w:themeColor="text1"/>
+        </w:rPr>
+        <w:t>n^3) since big O notation assumes that n^3 is the worst case scenario. This is true in this case since the 2</w:t>
+      </w:r>
+      <w:r>
+        <w:rPr>
+          <w:color w:val="000000" w:themeColor="text1"/>
+          <w:vertAlign w:val="superscript"/>
+        </w:rPr>
+        <w:t>nd</w:t>
+      </w:r>
+      <w:r>
+        <w:rPr>
+          <w:color w:val="000000" w:themeColor="text1"/>
+        </w:rPr>
+        <w:t xml:space="preserve"> and 3</w:t>
+      </w:r>
+      <w:r>
+        <w:rPr>
+          <w:color w:val="000000" w:themeColor="text1"/>
+          <w:vertAlign w:val="superscript"/>
+        </w:rPr>
+        <w:t>rd</w:t>
+      </w:r>
+      <w:r>
+        <w:rPr>
+          <w:color w:val="000000" w:themeColor="text1"/>
+        </w:rPr>
+        <w:t xml:space="preserve"> loops are not fully traversed each time. </w:t>
       </w:r>
     </w:p>
     <w:p>
@@ -1072,13 +1136,30 @@
       <w:r>
         <w:br/>
       </w:r>
+      <w:r>
+        <w:t>S</w:t>
+      </w:r>
+      <w:r>
+        <w:t>lope = 2.6090</w:t>
+      </w:r>
+      <w:r>
+        <w:t xml:space="preserve">, which would mean our algorithm is </w:t>
+      </w:r>
       <w:proofErr w:type="gramStart"/>
       <w:r>
-        <w:t>slope</w:t>
+        <w:t>O(</w:t>
       </w:r>
       <w:proofErr w:type="gramEnd"/>
       <w:r>
-        <w:t xml:space="preserve"> = 2.6090</w:t>
+        <w:t xml:space="preserve">n^2.6090) according to the </w:t>
+      </w:r>
+      <w:proofErr w:type="spellStart"/>
+      <w:r>
+        <w:t>loglog</w:t>
+      </w:r>
+      <w:proofErr w:type="spellEnd"/>
+      <w:r>
+        <w:t xml:space="preserve"> plot.</w:t>
       </w:r>
     </w:p>
     <w:p/>
@@ -1261,7 +1342,6 @@
                 <w:rFonts w:ascii="Calibri" w:eastAsia="Times New Roman" w:hAnsi="Calibri" w:cs="Times New Roman"/>
                 <w:color w:val="000000"/>
               </w:rPr>
-              <w:lastRenderedPageBreak/>
               <w:t>20</w:t>
             </w:r>
           </w:p>
@@ -1331,6 +1411,7 @@
                 <w:rFonts w:ascii="Calibri" w:eastAsia="Times New Roman" w:hAnsi="Calibri" w:cs="Times New Roman"/>
                 <w:color w:val="000000"/>
               </w:rPr>
+              <w:lastRenderedPageBreak/>
               <w:t>50</w:t>
             </w:r>
           </w:p>
@@ -1974,14 +2055,28 @@
     <w:p>
       <w:pPr>
         <w:rPr>
-          <w:color w:val="FF0000"/>
+          <w:color w:val="000000" w:themeColor="text1"/>
         </w:rPr>
       </w:pPr>
       <w:r>
         <w:rPr>
-          <w:color w:val="FF0000"/>
-        </w:rPr>
-        <w:t>Find a function that models the relationship between input size n and time. This function will produce a curve that “fits” the data you plotted in part 2. To determine the equation of the function for the curve use regression techniques. The shape of the curve will determine the type of regression you use. Is the data linear/quadratic/logarithmic/exponential?</w:t>
+          <w:color w:val="000000" w:themeColor="text1"/>
+        </w:rPr>
+        <w:t xml:space="preserve">The curve is quadratic, which is </w:t>
+      </w:r>
+      <w:proofErr w:type="gramStart"/>
+      <w:r>
+        <w:rPr>
+          <w:color w:val="000000" w:themeColor="text1"/>
+        </w:rPr>
+        <w:t>O(</w:t>
+      </w:r>
+      <w:proofErr w:type="gramEnd"/>
+      <w:r>
+        <w:rPr>
+          <w:color w:val="000000" w:themeColor="text1"/>
+        </w:rPr>
+        <w:t>n^2)</w:t>
       </w:r>
     </w:p>
     <w:p/>
@@ -1993,14 +2088,48 @@
     <w:p>
       <w:pPr>
         <w:rPr>
-          <w:color w:val="FF0000"/>
+          <w:color w:val="000000" w:themeColor="text1"/>
         </w:rPr>
       </w:pPr>
       <w:r>
         <w:rPr>
-          <w:color w:val="FF0000"/>
-        </w:rPr>
-        <w:t>Discuss any discrepancies between the experimental and theoretical running times</w:t>
+          <w:color w:val="000000" w:themeColor="text1"/>
+        </w:rPr>
+        <w:t xml:space="preserve">The slope of the </w:t>
+      </w:r>
+      <w:proofErr w:type="spellStart"/>
+      <w:r>
+        <w:rPr>
+          <w:color w:val="000000" w:themeColor="text1"/>
+        </w:rPr>
+        <w:t>loglog</w:t>
+      </w:r>
+      <w:proofErr w:type="spellEnd"/>
+      <w:r>
+        <w:rPr>
+          <w:color w:val="000000" w:themeColor="text1"/>
+        </w:rPr>
+        <w:t xml:space="preserve"> plot was </w:t>
+      </w:r>
+      <w:proofErr w:type="gramStart"/>
+      <w:r>
+        <w:rPr>
+          <w:color w:val="000000" w:themeColor="text1"/>
+        </w:rPr>
+        <w:t>O(</w:t>
+      </w:r>
+      <w:proofErr w:type="gramEnd"/>
+      <w:r>
+        <w:rPr>
+          <w:color w:val="000000" w:themeColor="text1"/>
+        </w:rPr>
+        <w:t>n^1.8302)</w:t>
+      </w:r>
+      <w:r>
+        <w:rPr>
+          <w:color w:val="000000" w:themeColor="text1"/>
+        </w:rPr>
+        <w:t xml:space="preserve">, so our experimental runtime was the same as our theoretical, which was O(n^2). No discrepancies. </w:t>
       </w:r>
     </w:p>
     <w:p>
@@ -2055,7 +2184,6 @@
         <w:rPr>
           <w:b/>
         </w:rPr>
-        <w:lastRenderedPageBreak/>
         <w:t>6)</w:t>
       </w:r>
     </w:p>
@@ -2069,6 +2197,7 @@
         <w:rPr>
           <w:noProof/>
         </w:rPr>
+        <w:lastRenderedPageBreak/>
         <w:drawing>
           <wp:inline distT="0" distB="0" distL="0" distR="0" wp14:anchorId="0660D0AA" wp14:editId="4FA2880B">
             <wp:extent cx="5310868" cy="3838575"/>
@@ -3000,7 +3129,6 @@
         <w:rPr>
           <w:b/>
         </w:rPr>
-        <w:lastRenderedPageBreak/>
         <w:t>2)</w:t>
       </w:r>
     </w:p>
@@ -3014,6 +3142,7 @@
         <w:rPr>
           <w:noProof/>
         </w:rPr>
+        <w:lastRenderedPageBreak/>
         <w:drawing>
           <wp:inline distT="0" distB="0" distL="0" distR="0" wp14:anchorId="56DBD089" wp14:editId="1796EAEA">
             <wp:extent cx="4572000" cy="2743200"/>
@@ -3037,14 +3166,14 @@
     <w:p>
       <w:pPr>
         <w:rPr>
-          <w:color w:val="FF0000"/>
+          <w:color w:val="000000" w:themeColor="text1"/>
         </w:rPr>
       </w:pPr>
       <w:r>
         <w:rPr>
-          <w:color w:val="FF0000"/>
-        </w:rPr>
-        <w:t>Find a function that models the relationship between input size n and time. This function will produce a curve that “fits” the data you plotted in part 2. To determine the equation of the function for the curve use regression techniques. The shape of the curve will determine the type of regression you use. Is the data linear/quadratic/logarithmic/exponential?</w:t>
+          <w:color w:val="000000" w:themeColor="text1"/>
+        </w:rPr>
+        <w:t>The curve isn’t quite linear, but it is closest to being linear.</w:t>
       </w:r>
     </w:p>
     <w:p/>
@@ -3056,14 +3185,102 @@
     <w:p>
       <w:pPr>
         <w:rPr>
-          <w:color w:val="FF0000"/>
+          <w:color w:val="000000" w:themeColor="text1"/>
         </w:rPr>
       </w:pPr>
       <w:r>
         <w:rPr>
-          <w:color w:val="FF0000"/>
-        </w:rPr>
-        <w:t>Discuss any discrepancies between the experimental and theoretical running times</w:t>
+          <w:color w:val="000000" w:themeColor="text1"/>
+        </w:rPr>
+        <w:t xml:space="preserve">The slope of our </w:t>
+      </w:r>
+      <w:proofErr w:type="spellStart"/>
+      <w:r>
+        <w:rPr>
+          <w:color w:val="000000" w:themeColor="text1"/>
+        </w:rPr>
+        <w:t>loglog</w:t>
+      </w:r>
+      <w:proofErr w:type="spellEnd"/>
+      <w:r>
+        <w:rPr>
+          <w:color w:val="000000" w:themeColor="text1"/>
+        </w:rPr>
+        <w:t xml:space="preserve"> plot was m ~ 1.7041</w:t>
+      </w:r>
+      <w:r>
+        <w:rPr>
+          <w:color w:val="000000" w:themeColor="text1"/>
+        </w:rPr>
+        <w:t xml:space="preserve">, we can solve for an equation of the form </w:t>
+      </w:r>
+      <w:proofErr w:type="gramStart"/>
+      <w:r>
+        <w:rPr>
+          <w:color w:val="000000" w:themeColor="text1"/>
+        </w:rPr>
+        <w:t>T(</w:t>
+      </w:r>
+      <w:proofErr w:type="gramEnd"/>
+      <w:r>
+        <w:rPr>
+          <w:color w:val="000000" w:themeColor="text1"/>
+        </w:rPr>
+        <w:t xml:space="preserve">n) = </w:t>
+      </w:r>
+      <w:proofErr w:type="spellStart"/>
+      <w:r>
+        <w:rPr>
+          <w:color w:val="000000" w:themeColor="text1"/>
+        </w:rPr>
+        <w:t>cn</w:t>
+      </w:r>
+      <w:proofErr w:type="spellEnd"/>
+      <w:r>
+        <w:rPr>
+          <w:color w:val="000000" w:themeColor="text1"/>
+        </w:rPr>
+        <w:t xml:space="preserve"> log n where c is some constant:</w:t>
+      </w:r>
+    </w:p>
+    <w:p>
+      <w:pPr>
+        <w:rPr>
+          <w:color w:val="000000" w:themeColor="text1"/>
+        </w:rPr>
+      </w:pPr>
+      <w:r>
+        <w:rPr>
+          <w:color w:val="000000" w:themeColor="text1"/>
+        </w:rPr>
+        <w:tab/>
+      </w:r>
+      <w:proofErr w:type="gramStart"/>
+      <w:r>
+        <w:rPr>
+          <w:color w:val="000000" w:themeColor="text1"/>
+        </w:rPr>
+        <w:t>T(</w:t>
+      </w:r>
+      <w:proofErr w:type="gramEnd"/>
+      <w:r>
+        <w:rPr>
+          <w:color w:val="000000" w:themeColor="text1"/>
+        </w:rPr>
+        <w:t>n) ~ .0000017041 * n * log n</w:t>
+      </w:r>
+    </w:p>
+    <w:p>
+      <w:pPr>
+        <w:rPr>
+          <w:color w:val="000000" w:themeColor="text1"/>
+        </w:rPr>
+      </w:pPr>
+      <w:r>
+        <w:rPr>
+          <w:color w:val="000000" w:themeColor="text1"/>
+        </w:rPr>
+        <w:t>Any discrepancies could be slight variations of runtime, could also depend on your system speed.</w:t>
       </w:r>
     </w:p>
     <w:p>
@@ -3181,13 +3398,19 @@
         </w:rPr>
         <w:br/>
       </w:r>
+      <w:r>
+        <w:t xml:space="preserve">Since the slope is 1.7041, the algorithm runs in </w:t>
+      </w:r>
+      <w:r>
+        <w:t xml:space="preserve">.0000017041 * n </w:t>
+      </w:r>
       <w:proofErr w:type="gramStart"/>
       <w:r>
-        <w:t>slope</w:t>
+        <w:t>log(</w:t>
       </w:r>
       <w:proofErr w:type="gramEnd"/>
       <w:r>
-        <w:t xml:space="preserve"> = 1.7041</w:t>
+        <w:t>n)</w:t>
       </w:r>
     </w:p>
     <w:p>
@@ -4117,8 +4340,6 @@
           <w:b/>
         </w:rPr>
       </w:pPr>
-      <w:bookmarkStart w:id="0" w:name="_GoBack"/>
-      <w:bookmarkEnd w:id="0"/>
       <w:r>
         <w:rPr>
           <w:b/>
@@ -4244,13 +4465,30 @@
         </w:rPr>
         <w:br/>
       </w:r>
+      <w:r>
+        <w:t>S</w:t>
+      </w:r>
+      <w:r>
+        <w:t>lope = .8775</w:t>
+      </w:r>
+      <w:r>
+        <w:t xml:space="preserve">, so our algorithm runs in </w:t>
+      </w:r>
       <w:proofErr w:type="gramStart"/>
       <w:r>
-        <w:t>slope</w:t>
+        <w:t>O(</w:t>
       </w:r>
       <w:proofErr w:type="gramEnd"/>
       <w:r>
-        <w:t xml:space="preserve"> = .8775</w:t>
+        <w:t xml:space="preserve">n^.8775) according to this </w:t>
+      </w:r>
+      <w:proofErr w:type="spellStart"/>
+      <w:r>
+        <w:t>loglog</w:t>
+      </w:r>
+      <w:proofErr w:type="spellEnd"/>
+      <w:r>
+        <w:t xml:space="preserve"> plot.</w:t>
       </w:r>
     </w:p>
     <w:p>
@@ -4278,6 +4516,55 @@
         </w:rPr>
         <w:t>Plot of all four algorithms together</w:t>
       </w:r>
+    </w:p>
+    <w:p>
+      <w:pPr>
+        <w:rPr>
+          <w:b/>
+        </w:rPr>
+      </w:pPr>
+      <w:r>
+        <w:rPr>
+          <w:noProof/>
+        </w:rPr>
+        <w:drawing>
+          <wp:inline distT="0" distB="0" distL="0" distR="0" wp14:anchorId="2CED67E9" wp14:editId="7775748B">
+            <wp:extent cx="4676190" cy="2752381"/>
+            <wp:effectExtent l="0" t="0" r="0" b="0"/>
+            <wp:docPr id="6" name="Picture 6"/>
+            <wp:cNvGraphicFramePr>
+              <a:graphicFrameLocks xmlns:a="http://schemas.openxmlformats.org/drawingml/2006/main" noChangeAspect="1"/>
+            </wp:cNvGraphicFramePr>
+            <a:graphic xmlns:a="http://schemas.openxmlformats.org/drawingml/2006/main">
+              <a:graphicData uri="http://schemas.openxmlformats.org/drawingml/2006/picture">
+                <pic:pic xmlns:pic="http://schemas.openxmlformats.org/drawingml/2006/picture">
+                  <pic:nvPicPr>
+                    <pic:cNvPr id="1" name=""/>
+                    <pic:cNvPicPr/>
+                  </pic:nvPicPr>
+                  <pic:blipFill>
+                    <a:blip r:embed="rId12"/>
+                    <a:stretch>
+                      <a:fillRect/>
+                    </a:stretch>
+                  </pic:blipFill>
+                  <pic:spPr>
+                    <a:xfrm>
+                      <a:off x="0" y="0"/>
+                      <a:ext cx="4676190" cy="2752381"/>
+                    </a:xfrm>
+                    <a:prstGeom prst="rect">
+                      <a:avLst/>
+                    </a:prstGeom>
+                  </pic:spPr>
+                </pic:pic>
+              </a:graphicData>
+            </a:graphic>
+          </wp:inline>
+        </w:drawing>
+      </w:r>
+      <w:bookmarkStart w:id="0" w:name="_GoBack"/>
+      <w:bookmarkEnd w:id="0"/>
     </w:p>
     <w:sectPr>
       <w:pgSz w:w="12240" w:h="15840"/>
@@ -4948,11 +5235,11 @@
           <c:showPercent val="0"/>
           <c:showBubbleSize val="0"/>
         </c:dLbls>
-        <c:axId val="-1585586288"/>
-        <c:axId val="-1585592272"/>
+        <c:axId val="-1586341936"/>
+        <c:axId val="-1586337584"/>
       </c:scatterChart>
       <c:valAx>
-        <c:axId val="-1585586288"/>
+        <c:axId val="-1586341936"/>
         <c:scaling>
           <c:orientation val="minMax"/>
         </c:scaling>
@@ -5064,12 +5351,12 @@
             <a:endParaRPr lang="en-US"/>
           </a:p>
         </c:txPr>
-        <c:crossAx val="-1585592272"/>
+        <c:crossAx val="-1586337584"/>
         <c:crosses val="autoZero"/>
         <c:crossBetween val="midCat"/>
       </c:valAx>
       <c:valAx>
-        <c:axId val="-1585592272"/>
+        <c:axId val="-1586337584"/>
         <c:scaling>
           <c:orientation val="minMax"/>
         </c:scaling>
@@ -5181,7 +5468,7 @@
             <a:endParaRPr lang="en-US"/>
           </a:p>
         </c:txPr>
-        <c:crossAx val="-1585586288"/>
+        <c:crossAx val="-1586341936"/>
         <c:crosses val="autoZero"/>
         <c:crossBetween val="midCat"/>
       </c:valAx>
@@ -5463,11 +5750,11 @@
           <c:showPercent val="0"/>
           <c:showBubbleSize val="0"/>
         </c:dLbls>
-        <c:axId val="-1585584656"/>
-        <c:axId val="-1585581392"/>
+        <c:axId val="-1586341392"/>
+        <c:axId val="-1586340848"/>
       </c:scatterChart>
       <c:valAx>
-        <c:axId val="-1585584656"/>
+        <c:axId val="-1586341392"/>
         <c:scaling>
           <c:orientation val="minMax"/>
         </c:scaling>
@@ -5579,12 +5866,12 @@
             <a:endParaRPr lang="en-US"/>
           </a:p>
         </c:txPr>
-        <c:crossAx val="-1585581392"/>
+        <c:crossAx val="-1586340848"/>
         <c:crosses val="autoZero"/>
         <c:crossBetween val="midCat"/>
       </c:valAx>
       <c:valAx>
-        <c:axId val="-1585581392"/>
+        <c:axId val="-1586340848"/>
         <c:scaling>
           <c:orientation val="minMax"/>
         </c:scaling>
@@ -5696,7 +5983,7 @@
             <a:endParaRPr lang="en-US"/>
           </a:p>
         </c:txPr>
-        <c:crossAx val="-1585584656"/>
+        <c:crossAx val="-1586341392"/>
         <c:crosses val="autoZero"/>
         <c:crossBetween val="midCat"/>
       </c:valAx>
@@ -5982,11 +6269,11 @@
           <c:showPercent val="0"/>
           <c:showBubbleSize val="0"/>
         </c:dLbls>
-        <c:axId val="-1593182896"/>
-        <c:axId val="-1593177456"/>
+        <c:axId val="-1582610368"/>
+        <c:axId val="-1582608192"/>
       </c:scatterChart>
       <c:valAx>
-        <c:axId val="-1593182896"/>
+        <c:axId val="-1582610368"/>
         <c:scaling>
           <c:orientation val="minMax"/>
         </c:scaling>
@@ -6106,12 +6393,12 @@
             <a:endParaRPr lang="en-US"/>
           </a:p>
         </c:txPr>
-        <c:crossAx val="-1593177456"/>
+        <c:crossAx val="-1582608192"/>
         <c:crosses val="autoZero"/>
         <c:crossBetween val="midCat"/>
       </c:valAx>
       <c:valAx>
-        <c:axId val="-1593177456"/>
+        <c:axId val="-1582608192"/>
         <c:scaling>
           <c:orientation val="minMax"/>
         </c:scaling>
@@ -6223,7 +6510,7 @@
             <a:endParaRPr lang="en-US"/>
           </a:p>
         </c:txPr>
-        <c:crossAx val="-1593182896"/>
+        <c:crossAx val="-1582610368"/>
         <c:crosses val="autoZero"/>
         <c:crossBetween val="midCat"/>
       </c:valAx>
@@ -6508,11 +6795,11 @@
           <c:showPercent val="0"/>
           <c:showBubbleSize val="0"/>
         </c:dLbls>
-        <c:axId val="-1593180176"/>
-        <c:axId val="-1593179088"/>
+        <c:axId val="-1382631072"/>
+        <c:axId val="-1583850832"/>
       </c:scatterChart>
       <c:valAx>
-        <c:axId val="-1593180176"/>
+        <c:axId val="-1382631072"/>
         <c:scaling>
           <c:orientation val="minMax"/>
         </c:scaling>
@@ -6624,12 +6911,12 @@
             <a:endParaRPr lang="en-US"/>
           </a:p>
         </c:txPr>
-        <c:crossAx val="-1593179088"/>
+        <c:crossAx val="-1583850832"/>
         <c:crosses val="autoZero"/>
         <c:crossBetween val="midCat"/>
       </c:valAx>
       <c:valAx>
-        <c:axId val="-1593179088"/>
+        <c:axId val="-1583850832"/>
         <c:scaling>
           <c:orientation val="minMax"/>
         </c:scaling>
@@ -6716,7 +7003,7 @@
             <a:endParaRPr lang="en-US"/>
           </a:p>
         </c:txPr>
-        <c:crossAx val="-1593180176"/>
+        <c:crossAx val="-1382631072"/>
         <c:crosses val="autoZero"/>
         <c:crossBetween val="midCat"/>
       </c:valAx>

</xml_diff>